<commit_message>
Minor tweaks to Quick Start Guide
</commit_message>
<xml_diff>
--- a/Documents/manuals/docx/Commodore WiFi Modem Quick Start Guide.docx
+++ b/Documents/manuals/docx/Commodore WiFi Modem Quick Start Guide.docx
@@ -232,8 +232,6 @@
       <w:r>
         <w:t xml:space="preserve"> </w:t>
       </w:r>
-      <w:bookmarkStart w:id="0" w:name="_GoBack"/>
-      <w:bookmarkEnd w:id="0"/>
       <w:r>
         <w:t>socket (top of screen towards the end of the board</w:t>
       </w:r>
@@ -646,7 +644,10 @@
         </w:numPr>
       </w:pPr>
       <w:r>
-        <w:t>Select option 3. Configuration Menu.</w:t>
+        <w:t>Select option 4</w:t>
+      </w:r>
+      <w:r>
+        <w:t>. Configuration Menu.</w:t>
       </w:r>
     </w:p>
     <w:p>
@@ -673,7 +674,12 @@
         </w:numPr>
       </w:pPr>
       <w:r>
-        <w:t xml:space="preserve">Follow the prompts.  For WEP </w:t>
+        <w:t>Follow the prompts.  Fo</w:t>
+      </w:r>
+      <w:bookmarkStart w:id="0" w:name="_GoBack"/>
+      <w:bookmarkEnd w:id="0"/>
+      <w:r>
+        <w:t xml:space="preserve">r WEP </w:t>
       </w:r>
       <w:r>
         <w:t>mode, you’ll need the 26-digit WEP Key set on your WLAN Access Point.  For WPA or WPA2, you’ll need your WLAN</w:t>
@@ -792,7 +798,7 @@
         <w:pStyle w:val="ListParagraph"/>
         <w:numPr>
           <w:ilvl w:val="0"/>
-          <w:numId w:val="12"/>
+          <w:numId w:val="13"/>
         </w:numPr>
       </w:pPr>
       <w:r>
@@ -819,14 +825,11 @@
         <w:pStyle w:val="ListParagraph"/>
         <w:numPr>
           <w:ilvl w:val="0"/>
-          <w:numId w:val="12"/>
+          <w:numId w:val="13"/>
         </w:numPr>
       </w:pPr>
       <w:r>
-        <w:t xml:space="preserve">To receive incoming connections, </w:t>
-      </w:r>
-      <w:r>
-        <w:t>selection Option 2 and note the incoming port #.</w:t>
+        <w:t>To use the Phone Book feature, select Option 2 and follow the prompts.</w:t>
       </w:r>
     </w:p>
     <w:p>
@@ -834,14 +837,47 @@
         <w:pStyle w:val="ListParagraph"/>
         <w:numPr>
           <w:ilvl w:val="0"/>
-          <w:numId w:val="12"/>
+          <w:numId w:val="13"/>
         </w:numPr>
       </w:pPr>
       <w:r>
+        <w:t xml:space="preserve">To receive incoming connections, </w:t>
+      </w:r>
+      <w:r>
+        <w:t>selection Option 3</w:t>
+      </w:r>
+      <w:r>
+        <w:t xml:space="preserve"> and </w:t>
+      </w:r>
+      <w:r>
+        <w:t>set</w:t>
+      </w:r>
+      <w:r>
+        <w:t xml:space="preserve"> the incoming P</w:t>
+      </w:r>
+      <w:r>
+        <w:t>ort #.</w:t>
+      </w:r>
+    </w:p>
+    <w:p>
+      <w:pPr>
+        <w:pStyle w:val="ListParagraph"/>
+        <w:numPr>
+          <w:ilvl w:val="0"/>
+          <w:numId w:val="13"/>
+        </w:numPr>
+      </w:pPr>
+      <w:r>
         <w:t>For configuration</w:t>
       </w:r>
       <w:r>
-        <w:t>, selection Option 3 and follow the prompts.</w:t>
+        <w:t xml:space="preserve">, selection Option </w:t>
+      </w:r>
+      <w:r>
+        <w:t>4</w:t>
+      </w:r>
+      <w:r>
+        <w:t xml:space="preserve"> and follow the prompts.</w:t>
       </w:r>
     </w:p>
     <w:p>
@@ -928,7 +964,16 @@
         <w:t>To enable advanced</w:t>
       </w:r>
       <w:r>
-        <w:t xml:space="preserve"> features such as Hayes Emulation, refer to the User’s Guide.</w:t>
+        <w:t xml:space="preserve"> features such as Hayes Emulation, </w:t>
+      </w:r>
+      <w:r>
+        <w:t>upgraded</w:t>
+      </w:r>
+      <w:r>
+        <w:t xml:space="preserve"> firmware will have to be installed.  R</w:t>
+      </w:r>
+      <w:r>
+        <w:t>efer to the User’s Guide.</w:t>
       </w:r>
       <w:r>
         <w:br/>
@@ -1073,7 +1118,28 @@
         <w:i/>
         <w:color w:val="BFBFBF" w:themeColor="background1" w:themeShade="BF"/>
       </w:rPr>
-      <w:t>10/28/2015</w:t>
+      <w:t>12</w:t>
+    </w:r>
+    <w:r>
+      <w:rPr>
+        <w:i/>
+        <w:color w:val="BFBFBF" w:themeColor="background1" w:themeShade="BF"/>
+      </w:rPr>
+      <w:t>/</w:t>
+    </w:r>
+    <w:r>
+      <w:rPr>
+        <w:i/>
+        <w:color w:val="BFBFBF" w:themeColor="background1" w:themeShade="BF"/>
+      </w:rPr>
+      <w:t>16</w:t>
+    </w:r>
+    <w:r>
+      <w:rPr>
+        <w:i/>
+        <w:color w:val="BFBFBF" w:themeColor="background1" w:themeShade="BF"/>
+      </w:rPr>
+      <w:t>/2015</w:t>
     </w:r>
   </w:p>
 </w:ftr>
@@ -1626,6 +1692,92 @@
     </w:lvl>
   </w:abstractNum>
   <w:abstractNum w:abstractNumId="5">
+    <w:nsid w:val="5166750B"/>
+    <w:multiLevelType w:val="hybridMultilevel"/>
+    <w:tmpl w:val="E674A262"/>
+    <w:lvl w:ilvl="0" w:tplc="04090019">
+      <w:start w:val="1"/>
+      <w:numFmt w:val="lowerLetter"/>
+      <w:lvlText w:val="%1."/>
+      <w:lvlJc w:val="left"/>
+      <w:pPr>
+        <w:ind w:left="720" w:hanging="360"/>
+      </w:pPr>
+    </w:lvl>
+    <w:lvl w:ilvl="1" w:tplc="04090019" w:tentative="1">
+      <w:start w:val="1"/>
+      <w:numFmt w:val="lowerLetter"/>
+      <w:lvlText w:val="%2."/>
+      <w:lvlJc w:val="left"/>
+      <w:pPr>
+        <w:ind w:left="1440" w:hanging="360"/>
+      </w:pPr>
+    </w:lvl>
+    <w:lvl w:ilvl="2" w:tplc="0409001B" w:tentative="1">
+      <w:start w:val="1"/>
+      <w:numFmt w:val="lowerRoman"/>
+      <w:lvlText w:val="%3."/>
+      <w:lvlJc w:val="right"/>
+      <w:pPr>
+        <w:ind w:left="2160" w:hanging="180"/>
+      </w:pPr>
+    </w:lvl>
+    <w:lvl w:ilvl="3" w:tplc="0409000F" w:tentative="1">
+      <w:start w:val="1"/>
+      <w:numFmt w:val="decimal"/>
+      <w:lvlText w:val="%4."/>
+      <w:lvlJc w:val="left"/>
+      <w:pPr>
+        <w:ind w:left="2880" w:hanging="360"/>
+      </w:pPr>
+    </w:lvl>
+    <w:lvl w:ilvl="4" w:tplc="04090019" w:tentative="1">
+      <w:start w:val="1"/>
+      <w:numFmt w:val="lowerLetter"/>
+      <w:lvlText w:val="%5."/>
+      <w:lvlJc w:val="left"/>
+      <w:pPr>
+        <w:ind w:left="3600" w:hanging="360"/>
+      </w:pPr>
+    </w:lvl>
+    <w:lvl w:ilvl="5" w:tplc="0409001B" w:tentative="1">
+      <w:start w:val="1"/>
+      <w:numFmt w:val="lowerRoman"/>
+      <w:lvlText w:val="%6."/>
+      <w:lvlJc w:val="right"/>
+      <w:pPr>
+        <w:ind w:left="4320" w:hanging="180"/>
+      </w:pPr>
+    </w:lvl>
+    <w:lvl w:ilvl="6" w:tplc="0409000F" w:tentative="1">
+      <w:start w:val="1"/>
+      <w:numFmt w:val="decimal"/>
+      <w:lvlText w:val="%7."/>
+      <w:lvlJc w:val="left"/>
+      <w:pPr>
+        <w:ind w:left="5040" w:hanging="360"/>
+      </w:pPr>
+    </w:lvl>
+    <w:lvl w:ilvl="7" w:tplc="04090019" w:tentative="1">
+      <w:start w:val="1"/>
+      <w:numFmt w:val="lowerLetter"/>
+      <w:lvlText w:val="%8."/>
+      <w:lvlJc w:val="left"/>
+      <w:pPr>
+        <w:ind w:left="5760" w:hanging="360"/>
+      </w:pPr>
+    </w:lvl>
+    <w:lvl w:ilvl="8" w:tplc="0409001B" w:tentative="1">
+      <w:start w:val="1"/>
+      <w:numFmt w:val="lowerRoman"/>
+      <w:lvlText w:val="%9."/>
+      <w:lvlJc w:val="right"/>
+      <w:pPr>
+        <w:ind w:left="6480" w:hanging="180"/>
+      </w:pPr>
+    </w:lvl>
+  </w:abstractNum>
+  <w:abstractNum w:abstractNumId="6">
     <w:nsid w:val="567762B3"/>
     <w:multiLevelType w:val="hybridMultilevel"/>
     <w:tmpl w:val="62666FF6"/>
@@ -1711,7 +1863,7 @@
       </w:pPr>
     </w:lvl>
   </w:abstractNum>
-  <w:abstractNum w:abstractNumId="6">
+  <w:abstractNum w:abstractNumId="7">
     <w:nsid w:val="57344050"/>
     <w:multiLevelType w:val="hybridMultilevel"/>
     <w:tmpl w:val="CEA66A88"/>
@@ -1800,7 +1952,7 @@
       </w:pPr>
     </w:lvl>
   </w:abstractNum>
-  <w:abstractNum w:abstractNumId="7">
+  <w:abstractNum w:abstractNumId="8">
     <w:nsid w:val="5C0328B7"/>
     <w:multiLevelType w:val="hybridMultilevel"/>
     <w:tmpl w:val="45B24FF2"/>
@@ -1886,7 +2038,7 @@
       </w:pPr>
     </w:lvl>
   </w:abstractNum>
-  <w:abstractNum w:abstractNumId="8">
+  <w:abstractNum w:abstractNumId="9">
     <w:nsid w:val="5C39472B"/>
     <w:multiLevelType w:val="hybridMultilevel"/>
     <w:tmpl w:val="2132FF56"/>
@@ -1972,7 +2124,7 @@
       </w:pPr>
     </w:lvl>
   </w:abstractNum>
-  <w:abstractNum w:abstractNumId="9">
+  <w:abstractNum w:abstractNumId="10">
     <w:nsid w:val="5EAB7FEC"/>
     <w:multiLevelType w:val="hybridMultilevel"/>
     <w:tmpl w:val="8B1E8FEC"/>
@@ -2058,7 +2210,7 @@
       </w:pPr>
     </w:lvl>
   </w:abstractNum>
-  <w:abstractNum w:abstractNumId="10">
+  <w:abstractNum w:abstractNumId="11">
     <w:nsid w:val="73D638DA"/>
     <w:multiLevelType w:val="hybridMultilevel"/>
     <w:tmpl w:val="9F085DEA"/>
@@ -2171,7 +2323,7 @@
       </w:rPr>
     </w:lvl>
   </w:abstractNum>
-  <w:abstractNum w:abstractNumId="11">
+  <w:abstractNum w:abstractNumId="12">
     <w:nsid w:val="7E071E35"/>
     <w:multiLevelType w:val="hybridMultilevel"/>
     <w:tmpl w:val="F51254B4"/>
@@ -2285,7 +2437,7 @@
     </w:lvl>
   </w:abstractNum>
   <w:num w:numId="1">
-    <w:abstractNumId w:val="10"/>
+    <w:abstractNumId w:val="11"/>
   </w:num>
   <w:num w:numId="2">
     <w:abstractNumId w:val="4"/>
@@ -2294,22 +2446,22 @@
     <w:abstractNumId w:val="0"/>
   </w:num>
   <w:num w:numId="4">
-    <w:abstractNumId w:val="6"/>
+    <w:abstractNumId w:val="7"/>
   </w:num>
   <w:num w:numId="5">
-    <w:abstractNumId w:val="7"/>
+    <w:abstractNumId w:val="8"/>
   </w:num>
   <w:num w:numId="6">
-    <w:abstractNumId w:val="8"/>
+    <w:abstractNumId w:val="9"/>
   </w:num>
   <w:num w:numId="7">
-    <w:abstractNumId w:val="5"/>
+    <w:abstractNumId w:val="6"/>
   </w:num>
   <w:num w:numId="8">
     <w:abstractNumId w:val="3"/>
   </w:num>
   <w:num w:numId="9">
-    <w:abstractNumId w:val="11"/>
+    <w:abstractNumId w:val="12"/>
   </w:num>
   <w:num w:numId="10">
     <w:abstractNumId w:val="1"/>
@@ -2318,7 +2470,10 @@
     <w:abstractNumId w:val="2"/>
   </w:num>
   <w:num w:numId="12">
-    <w:abstractNumId w:val="9"/>
+    <w:abstractNumId w:val="10"/>
+  </w:num>
+  <w:num w:numId="13">
+    <w:abstractNumId w:val="5"/>
   </w:num>
 </w:numbering>
 </file>

</xml_diff>